<commit_message>
added abstract of Ramsay Keynote.
</commit_message>
<xml_diff>
--- a/cidr2019/Keynote_speakers_content.docx
+++ b/cidr2019/Keynote_speakers_content.docx
@@ -49,6 +49,8 @@
           </wp:inline>
         </w:drawing>
       </w:r>
+      <w:bookmarkStart w:id="0" w:name="_GoBack"/>
+      <w:bookmarkEnd w:id="0"/>
     </w:p>
     <w:p>
       <w:pPr>
@@ -114,9 +116,33 @@
           <w:sz w:val="32"/>
           <w:szCs w:val="32"/>
         </w:rPr>
-        <w:t xml:space="preserve"> TBA</w:t>
-      </w:r>
-    </w:p>
+        <w:t>:</w:t>
+      </w:r>
+    </w:p>
+    <w:p>
+      <w:r>
+        <w:t>The application of AI and machine learning to tackle tasks such as medical diagnosis, portfolio managem</w:t>
+      </w:r>
+      <w:r>
+        <w:t xml:space="preserve">ent or help desk automation are </w:t>
+      </w:r>
+      <w:r>
+        <w:t xml:space="preserve">popular media topics.  </w:t>
+      </w:r>
+      <w:r>
+        <w:t>An area of much less coverage</w:t>
+      </w:r>
+      <w:r>
+        <w:t xml:space="preserve"> is the application of these technologies in the creation of a modern data management environment.  This session will highlight how a pharmaceutical company implemented a large scale, production class, big data &amp; analytics platform in less than a year leveraging bots, machine learning and pipelines.   Learn how the techno</w:t>
+      </w:r>
+      <w:r>
+        <w:t xml:space="preserve">logies were applied to the data </w:t>
+      </w:r>
+      <w:r>
+        <w:t>sources, ingestion and rationalization processes to accelerate the implementation of an analytics-ready data management environment.</w:t>
+      </w:r>
+    </w:p>
+    <w:p/>
     <w:p>
       <w:pPr>
         <w:rPr>
@@ -130,6 +156,13 @@
           <w:szCs w:val="32"/>
         </w:rPr>
         <w:t>Bio</w:t>
+      </w:r>
+      <w:r>
+        <w:rPr>
+          <w:sz w:val="32"/>
+          <w:szCs w:val="32"/>
+        </w:rPr>
+        <w:t>:</w:t>
       </w:r>
     </w:p>
     <w:p>
@@ -393,8 +426,6 @@
           </mc:Fallback>
         </mc:AlternateContent>
       </w:r>
-      <w:bookmarkStart w:id="0" w:name="_GoBack"/>
-      <w:bookmarkEnd w:id="0"/>
       <w:r>
         <w:rPr>
           <w:sz w:val="32"/>
@@ -586,6 +617,13 @@
         </w:rPr>
         <w:t>Bio</w:t>
       </w:r>
+      <w:r>
+        <w:rPr>
+          <w:sz w:val="32"/>
+          <w:szCs w:val="32"/>
+        </w:rPr>
+        <w:t>:</w:t>
+      </w:r>
     </w:p>
     <w:p>
       <w:r>
@@ -594,6 +632,7 @@
     </w:p>
     <w:p>
       <w:r>
+        <w:lastRenderedPageBreak/>
         <w:t xml:space="preserve">Luis </w:t>
       </w:r>
       <w:proofErr w:type="spellStart"/>

</xml_diff>

<commit_message>
added picture of key note speaker
</commit_message>
<xml_diff>
--- a/cidr2019/Keynote_speakers_content.docx
+++ b/cidr2019/Keynote_speakers_content.docx
@@ -49,132 +49,117 @@
           </wp:inline>
         </w:drawing>
       </w:r>
+    </w:p>
+    <w:p>
+      <w:pPr>
+        <w:rPr>
+          <w:sz w:val="32"/>
+          <w:szCs w:val="32"/>
+        </w:rPr>
+      </w:pPr>
+      <w:r>
+        <w:rPr>
+          <w:sz w:val="32"/>
+          <w:szCs w:val="32"/>
+        </w:rPr>
+        <w:t>Mark Ramsey, Ph.D.</w:t>
+      </w:r>
+    </w:p>
+    <w:p>
+      <w:pPr>
+        <w:rPr>
+          <w:sz w:val="32"/>
+          <w:szCs w:val="32"/>
+        </w:rPr>
+      </w:pPr>
+      <w:r>
+        <w:rPr>
+          <w:sz w:val="32"/>
+          <w:szCs w:val="32"/>
+        </w:rPr>
+        <w:t xml:space="preserve">Title: </w:t>
+      </w:r>
+      <w:r>
+        <w:rPr>
+          <w:sz w:val="32"/>
+          <w:szCs w:val="32"/>
+        </w:rPr>
+        <w:t>Using Bots, Machine Learning &amp; Pipelines to create a modern data management environment</w:t>
+      </w:r>
+    </w:p>
+    <w:p>
+      <w:pPr>
+        <w:rPr>
+          <w:sz w:val="32"/>
+          <w:szCs w:val="32"/>
+        </w:rPr>
+      </w:pPr>
+    </w:p>
+    <w:p>
+      <w:pPr>
+        <w:rPr>
+          <w:sz w:val="32"/>
+          <w:szCs w:val="32"/>
+        </w:rPr>
+      </w:pPr>
+      <w:r>
+        <w:rPr>
+          <w:sz w:val="32"/>
+          <w:szCs w:val="32"/>
+        </w:rPr>
+        <w:t>Abstract</w:t>
+      </w:r>
+      <w:r>
+        <w:rPr>
+          <w:sz w:val="32"/>
+          <w:szCs w:val="32"/>
+        </w:rPr>
+        <w:t>:</w:t>
+      </w:r>
+    </w:p>
+    <w:p>
+      <w:r>
+        <w:t>The application of AI and machine learning to tackle tasks such as medical diagnosis, portfolio management or help desk automation are popular media topics.  An area of much less coverage is the application of these technologies in the creation of a modern data management environment.  This session will highlight how a pharmaceutical company implemented a large scale, production class, big data &amp; analytics platform in less than a year leveraging bots, machine learning and pipelines.   Learn how the technologies were applied to the data sources, ingestion and rationalization processes to accelerate the implementation of an analytics-ready data management environment.</w:t>
+      </w:r>
+    </w:p>
+    <w:p/>
+    <w:p>
+      <w:pPr>
+        <w:rPr>
+          <w:sz w:val="32"/>
+          <w:szCs w:val="32"/>
+        </w:rPr>
+      </w:pPr>
+      <w:r>
+        <w:rPr>
+          <w:sz w:val="32"/>
+          <w:szCs w:val="32"/>
+        </w:rPr>
+        <w:t>Bio</w:t>
+      </w:r>
+      <w:r>
+        <w:rPr>
+          <w:sz w:val="32"/>
+          <w:szCs w:val="32"/>
+        </w:rPr>
+        <w:t>:</w:t>
+      </w:r>
+    </w:p>
+    <w:p>
+      <w:r>
+        <w:t>Dr. Ramsey</w:t>
+      </w:r>
+      <w:r>
+        <w:t xml:space="preserve"> holds a </w:t>
+      </w:r>
+      <w:proofErr w:type="gramStart"/>
+      <w:r>
+        <w:t xml:space="preserve">bachelor </w:t>
+      </w:r>
       <w:bookmarkStart w:id="0" w:name="_GoBack"/>
       <w:bookmarkEnd w:id="0"/>
-    </w:p>
-    <w:p>
-      <w:pPr>
-        <w:rPr>
-          <w:sz w:val="32"/>
-          <w:szCs w:val="32"/>
-        </w:rPr>
-      </w:pPr>
-      <w:r>
-        <w:rPr>
-          <w:sz w:val="32"/>
-          <w:szCs w:val="32"/>
-        </w:rPr>
-        <w:t>Mark Ramsey, Ph.D.</w:t>
-      </w:r>
-    </w:p>
-    <w:p>
-      <w:pPr>
-        <w:rPr>
-          <w:sz w:val="32"/>
-          <w:szCs w:val="32"/>
-        </w:rPr>
-      </w:pPr>
-      <w:r>
-        <w:rPr>
-          <w:sz w:val="32"/>
-          <w:szCs w:val="32"/>
-        </w:rPr>
-        <w:t xml:space="preserve">Title: </w:t>
-      </w:r>
-      <w:r>
-        <w:rPr>
-          <w:sz w:val="32"/>
-          <w:szCs w:val="32"/>
-        </w:rPr>
-        <w:t>Using Bots, Machine Learning &amp; Pipelines to create a modern data management environment</w:t>
-      </w:r>
-    </w:p>
-    <w:p>
-      <w:pPr>
-        <w:rPr>
-          <w:sz w:val="32"/>
-          <w:szCs w:val="32"/>
-        </w:rPr>
-      </w:pPr>
-    </w:p>
-    <w:p>
-      <w:pPr>
-        <w:rPr>
-          <w:sz w:val="32"/>
-          <w:szCs w:val="32"/>
-        </w:rPr>
-      </w:pPr>
-      <w:r>
-        <w:rPr>
-          <w:sz w:val="32"/>
-          <w:szCs w:val="32"/>
-        </w:rPr>
-        <w:t>Abstract</w:t>
-      </w:r>
-      <w:r>
-        <w:rPr>
-          <w:sz w:val="32"/>
-          <w:szCs w:val="32"/>
-        </w:rPr>
-        <w:t>:</w:t>
-      </w:r>
-    </w:p>
-    <w:p>
-      <w:r>
-        <w:t>The application of AI and machine learning to tackle tasks such as medical diagnosis, portfolio managem</w:t>
-      </w:r>
-      <w:r>
-        <w:t xml:space="preserve">ent or help desk automation are </w:t>
-      </w:r>
-      <w:r>
-        <w:t xml:space="preserve">popular media topics.  </w:t>
-      </w:r>
-      <w:r>
-        <w:t>An area of much less coverage</w:t>
-      </w:r>
-      <w:r>
-        <w:t xml:space="preserve"> is the application of these technologies in the creation of a modern data management environment.  This session will highlight how a pharmaceutical company implemented a large scale, production class, big data &amp; analytics platform in less than a year leveraging bots, machine learning and pipelines.   Learn how the techno</w:t>
-      </w:r>
-      <w:r>
-        <w:t xml:space="preserve">logies were applied to the data </w:t>
-      </w:r>
-      <w:r>
-        <w:t>sources, ingestion and rationalization processes to accelerate the implementation of an analytics-ready data management environment.</w:t>
-      </w:r>
-    </w:p>
-    <w:p/>
-    <w:p>
-      <w:pPr>
-        <w:rPr>
-          <w:sz w:val="32"/>
-          <w:szCs w:val="32"/>
-        </w:rPr>
-      </w:pPr>
-      <w:r>
-        <w:rPr>
-          <w:sz w:val="32"/>
-          <w:szCs w:val="32"/>
-        </w:rPr>
-        <w:t>Bio</w:t>
-      </w:r>
-      <w:r>
-        <w:rPr>
-          <w:sz w:val="32"/>
-          <w:szCs w:val="32"/>
-        </w:rPr>
-        <w:t>:</w:t>
-      </w:r>
-    </w:p>
-    <w:p>
-      <w:r>
-        <w:t>Dr. Ramsey</w:t>
-      </w:r>
-      <w:r>
-        <w:t xml:space="preserve"> holds a </w:t>
-      </w:r>
-      <w:proofErr w:type="gramStart"/>
-      <w:r>
-        <w:t xml:space="preserve">bachelor degree </w:t>
+      <w:r>
+        <w:t xml:space="preserve">degree </w:t>
       </w:r>
       <w:r>
         <w:t xml:space="preserve">in </w:t>
@@ -357,74 +342,49 @@
       <w:r>
         <w:rPr>
           <w:noProof/>
-          <w:sz w:val="32"/>
-          <w:szCs w:val="32"/>
-        </w:rPr>
-        <mc:AlternateContent>
-          <mc:Choice Requires="wps">
-            <w:drawing>
-              <wp:inline distT="0" distB="0" distL="0" distR="0" wp14:anchorId="357A927A" wp14:editId="3A5213A9">
-                <wp:extent cx="1549400" cy="1930400"/>
-                <wp:effectExtent l="12700" t="12700" r="12700" b="12700"/>
-                <wp:docPr id="3" name="Frame 3"/>
-                <wp:cNvGraphicFramePr/>
-                <a:graphic xmlns:a="http://schemas.openxmlformats.org/drawingml/2006/main">
-                  <a:graphicData uri="http://schemas.microsoft.com/office/word/2010/wordprocessingShape">
-                    <wps:wsp>
-                      <wps:cNvSpPr/>
-                      <wps:spPr>
-                        <a:xfrm>
-                          <a:off x="0" y="0"/>
-                          <a:ext cx="1549400" cy="1930400"/>
-                        </a:xfrm>
-                        <a:prstGeom prst="frame">
-                          <a:avLst>
-                            <a:gd name="adj1" fmla="val 0"/>
-                          </a:avLst>
-                        </a:prstGeom>
-                        <a:ln>
-                          <a:solidFill>
-                            <a:schemeClr val="tx1"/>
-                          </a:solidFill>
-                        </a:ln>
-                      </wps:spPr>
-                      <wps:style>
-                        <a:lnRef idx="2">
-                          <a:schemeClr val="accent1">
-                            <a:shade val="50000"/>
-                          </a:schemeClr>
-                        </a:lnRef>
-                        <a:fillRef idx="1">
-                          <a:schemeClr val="accent1"/>
-                        </a:fillRef>
-                        <a:effectRef idx="0">
-                          <a:schemeClr val="accent1"/>
-                        </a:effectRef>
-                        <a:fontRef idx="minor">
-                          <a:schemeClr val="lt1"/>
-                        </a:fontRef>
-                      </wps:style>
-                      <wps:bodyPr rot="0" spcFirstLastPara="0" vertOverflow="overflow" horzOverflow="overflow" vert="horz" wrap="square" lIns="91440" tIns="45720" rIns="91440" bIns="45720" numCol="1" spcCol="0" rtlCol="0" fromWordArt="0" anchor="ctr" anchorCtr="0" forceAA="0" compatLnSpc="1">
-                        <a:prstTxWarp prst="textNoShape">
-                          <a:avLst/>
-                        </a:prstTxWarp>
-                        <a:noAutofit/>
-                      </wps:bodyPr>
-                    </wps:wsp>
-                  </a:graphicData>
-                </a:graphic>
-              </wp:inline>
-            </w:drawing>
-          </mc:Choice>
-          <mc:Fallback>
-            <w:pict>
-              <v:shape w14:anchorId="629E54C1" id="Frame 3" o:spid="_x0000_s1026" style="width:122pt;height:152pt;visibility:visible;mso-wrap-style:square;mso-left-percent:-10001;mso-top-percent:-10001;mso-position-horizontal:absolute;mso-position-horizontal-relative:char;mso-position-vertical:absolute;mso-position-vertical-relative:line;mso-left-percent:-10001;mso-top-percent:-10001;v-text-anchor:middle" coordsize="1549400,1930400" o:gfxdata="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" path="m,l1549400,r,1930400l,1930400,,xm,l,1930400r1549400,l1549400,,,xe" fillcolor="#4f81bd [3204]" strokecolor="black [3213]" strokeweight="2pt">
-                <v:path arrowok="t" o:connecttype="custom" o:connectlocs="0,0;1549400,0;1549400,1930400;0,1930400;0,0;0,0;0,1930400;1549400,1930400;1549400,0;0,0" o:connectangles="0,0,0,0,0,0,0,0,0,0"/>
-                <w10:anchorlock/>
-              </v:shape>
-            </w:pict>
-          </mc:Fallback>
-        </mc:AlternateContent>
+          <w:lang w:val="de-DE"/>
+        </w:rPr>
+        <w:drawing>
+          <wp:inline distT="0" distB="0" distL="0" distR="0" wp14:anchorId="41BC27D2" wp14:editId="25BBE3BC">
+            <wp:extent cx="1297093" cy="1947442"/>
+            <wp:effectExtent l="0" t="0" r="0" b="0"/>
+            <wp:docPr id="4" name="Picture 4"/>
+            <wp:cNvGraphicFramePr>
+              <a:graphicFrameLocks xmlns:a="http://schemas.openxmlformats.org/drawingml/2006/main" noChangeAspect="1"/>
+            </wp:cNvGraphicFramePr>
+            <a:graphic xmlns:a="http://schemas.openxmlformats.org/drawingml/2006/main">
+              <a:graphicData uri="http://schemas.openxmlformats.org/drawingml/2006/picture">
+                <pic:pic xmlns:pic="http://schemas.openxmlformats.org/drawingml/2006/picture">
+                  <pic:nvPicPr>
+                    <pic:cNvPr id="4" name="luis-ceze-portrait.jpeg"/>
+                    <pic:cNvPicPr/>
+                  </pic:nvPicPr>
+                  <pic:blipFill>
+                    <a:blip r:embed="rId6" cstate="print">
+                      <a:extLst>
+                        <a:ext uri="{28A0092B-C50C-407E-A947-70E740481C1C}">
+                          <a14:useLocalDpi xmlns:a14="http://schemas.microsoft.com/office/drawing/2010/main" val="0"/>
+                        </a:ext>
+                      </a:extLst>
+                    </a:blip>
+                    <a:stretch>
+                      <a:fillRect/>
+                    </a:stretch>
+                  </pic:blipFill>
+                  <pic:spPr>
+                    <a:xfrm>
+                      <a:off x="0" y="0"/>
+                      <a:ext cx="1335351" cy="2004883"/>
+                    </a:xfrm>
+                    <a:prstGeom prst="rect">
+                      <a:avLst/>
+                    </a:prstGeom>
+                  </pic:spPr>
+                </pic:pic>
+              </a:graphicData>
+            </a:graphic>
+          </wp:inline>
+        </w:drawing>
       </w:r>
       <w:r>
         <w:rPr>
@@ -735,18 +695,10 @@
         <w:t>recipient of an NSF CAREER Award,</w:t>
       </w:r>
       <w:r>
-        <w:t xml:space="preserve"> a Sloan Research Fellowship, </w:t>
-      </w:r>
-      <w:proofErr w:type="gramStart"/>
-      <w:r>
-        <w:t xml:space="preserve">a  </w:t>
-      </w:r>
-      <w:r>
-        <w:t>Microsoft</w:t>
-      </w:r>
-      <w:proofErr w:type="gramEnd"/>
-      <w:r>
-        <w:t xml:space="preserve"> Research Faculty Fellowshi</w:t>
+        <w:t xml:space="preserve"> a Sloan Research Fellowship, a </w:t>
+      </w:r>
+      <w:r>
+        <w:t>Microsoft Research Faculty Fellowshi</w:t>
       </w:r>
       <w:r>
         <w:t xml:space="preserve">p, the IEEE TCCA Young Computer </w:t>

</xml_diff>